<commit_message>
Trucking Revision for Operational Model
</commit_message>
<xml_diff>
--- a/operational_water_management/docs/operational_produced_water_management_optimization.docx
+++ b/operational_water_management/docs/operational_produced_water_management_optimization.docx
@@ -1,6 +1,6 @@
 
 <file path=word/document.xml><?xml version="1.0" encoding="utf-8"?>
-<w:document xmlns:wpc="http://schemas.microsoft.com/office/word/2010/wordprocessingCanvas" xmlns:cx="http://schemas.microsoft.com/office/drawing/2014/chartex" xmlns:cx1="http://schemas.microsoft.com/office/drawing/2015/9/8/chartex" xmlns:cx2="http://schemas.microsoft.com/office/drawing/2015/10/21/chartex" xmlns:cx3="http://schemas.microsoft.com/office/drawing/2016/5/9/chartex" xmlns:cx4="http://schemas.microsoft.com/office/drawing/2016/5/10/chartex" xmlns:cx5="http://schemas.microsoft.com/office/drawing/2016/5/11/chartex" xmlns:cx6="http://schemas.microsoft.com/office/drawing/2016/5/12/chartex" xmlns:cx7="http://schemas.microsoft.com/office/drawing/2016/5/13/chartex" xmlns:cx8="http://schemas.microsoft.com/office/drawing/2016/5/14/chartex" xmlns:mc="http://schemas.openxmlformats.org/markup-compatibility/2006" xmlns:aink="http://schemas.microsoft.com/office/drawing/2016/ink" xmlns:am3d="http://schemas.microsoft.com/office/drawing/2017/model3d" xmlns:o="urn:schemas-microsoft-com:office:office" xmlns:r="http://schemas.openxmlformats.org/officeDocument/2006/relationships" xmlns:m="http://schemas.openxmlformats.org/officeDocument/2006/math" xmlns:v="urn:schemas-microsoft-com:vml" xmlns:wp14="http://schemas.microsoft.com/office/word/2010/wordprocessingDrawing" xmlns:wp="http://schemas.openxmlformats.org/drawingml/2006/wordprocessingDrawing" xmlns:w10="urn:schemas-microsoft-com:office:word" xmlns:w="http://schemas.openxmlformats.org/wordprocessingml/2006/main" xmlns:w14="http://schemas.microsoft.com/office/word/2010/wordml" xmlns:w15="http://schemas.microsoft.com/office/word/2012/wordml" xmlns:w16cex="http://schemas.microsoft.com/office/word/2018/wordml/cex" xmlns:w16cid="http://schemas.microsoft.com/office/word/2016/wordml/cid" xmlns:w16="http://schemas.microsoft.com/office/word/2018/wordml" xmlns:w16se="http://schemas.microsoft.com/office/word/2015/wordml/symex" xmlns:wpg="http://schemas.microsoft.com/office/word/2010/wordprocessingGroup" xmlns:wpi="http://schemas.microsoft.com/office/word/2010/wordprocessingInk" xmlns:wne="http://schemas.microsoft.com/office/word/2006/wordml" xmlns:wps="http://schemas.microsoft.com/office/word/2010/wordprocessingShape" mc:Ignorable="w14 w15 w16se w16cid w16 w16cex wp14">
+<w:document xmlns:wpc="http://schemas.microsoft.com/office/word/2010/wordprocessingCanvas" xmlns:cx="http://schemas.microsoft.com/office/drawing/2014/chartex" xmlns:cx1="http://schemas.microsoft.com/office/drawing/2015/9/8/chartex" xmlns:cx2="http://schemas.microsoft.com/office/drawing/2015/10/21/chartex" xmlns:cx3="http://schemas.microsoft.com/office/drawing/2016/5/9/chartex" xmlns:cx4="http://schemas.microsoft.com/office/drawing/2016/5/10/chartex" xmlns:cx5="http://schemas.microsoft.com/office/drawing/2016/5/11/chartex" xmlns:cx6="http://schemas.microsoft.com/office/drawing/2016/5/12/chartex" xmlns:cx7="http://schemas.microsoft.com/office/drawing/2016/5/13/chartex" xmlns:cx8="http://schemas.microsoft.com/office/drawing/2016/5/14/chartex" xmlns:mc="http://schemas.openxmlformats.org/markup-compatibility/2006" xmlns:aink="http://schemas.microsoft.com/office/drawing/2016/ink" xmlns:am3d="http://schemas.microsoft.com/office/drawing/2017/model3d" xmlns:o="urn:schemas-microsoft-com:office:office" xmlns:r="http://schemas.openxmlformats.org/officeDocument/2006/relationships" xmlns:m="http://schemas.openxmlformats.org/officeDocument/2006/math" xmlns:v="urn:schemas-microsoft-com:vml" xmlns:wp14="http://schemas.microsoft.com/office/word/2010/wordprocessingDrawing" xmlns:wp="http://schemas.openxmlformats.org/drawingml/2006/wordprocessingDrawing" xmlns:w10="urn:schemas-microsoft-com:office:word" xmlns:w="http://schemas.openxmlformats.org/wordprocessingml/2006/main" xmlns:w14="http://schemas.microsoft.com/office/word/2010/wordml" xmlns:w15="http://schemas.microsoft.com/office/word/2012/wordml" xmlns:w16cex="http://schemas.microsoft.com/office/word/2018/wordml/cex" xmlns:w16cid="http://schemas.microsoft.com/office/word/2016/wordml/cid" xmlns:w16="http://schemas.microsoft.com/office/word/2018/wordml" xmlns:w16sdtdh="http://schemas.microsoft.com/office/word/2020/wordml/sdtdatahash" xmlns:w16se="http://schemas.microsoft.com/office/word/2015/wordml/symex" xmlns:wpg="http://schemas.microsoft.com/office/word/2010/wordprocessingGroup" xmlns:wpi="http://schemas.microsoft.com/office/word/2010/wordprocessingInk" xmlns:wne="http://schemas.microsoft.com/office/word/2006/wordml" xmlns:wps="http://schemas.microsoft.com/office/word/2010/wordprocessingShape" mc:Ignorable="w14 w15 w16se w16cid w16 w16cex w16sdtdh wp14">
   <w:body>
     <w:p>
       <w:pPr>
@@ -81,7 +81,7 @@
           <w:sz w:val="26"/>
           <w:szCs w:val="26"/>
         </w:rPr>
-        <w:t>May</w:t>
+        <w:t>June</w:t>
       </w:r>
       <w:r>
         <w:rPr>
@@ -189,7 +189,25 @@
           <w:szCs w:val="26"/>
         </w:rPr>
         <w:tab/>
-        <w:t xml:space="preserve">Time periods (i.e. </w:t>
+        <w:t>Time periods (</w:t>
+      </w:r>
+      <w:proofErr w:type="gramStart"/>
+      <w:r>
+        <w:rPr>
+          <w:rFonts w:ascii="Times New Roman" w:eastAsiaTheme="minorEastAsia" w:hAnsi="Times New Roman" w:cs="Times New Roman"/>
+          <w:sz w:val="26"/>
+          <w:szCs w:val="26"/>
+        </w:rPr>
+        <w:t>i.e.</w:t>
+      </w:r>
+      <w:proofErr w:type="gramEnd"/>
+      <w:r>
+        <w:rPr>
+          <w:rFonts w:ascii="Times New Roman" w:eastAsiaTheme="minorEastAsia" w:hAnsi="Times New Roman" w:cs="Times New Roman"/>
+          <w:sz w:val="26"/>
+          <w:szCs w:val="26"/>
+        </w:rPr>
+        <w:t xml:space="preserve"> </w:t>
       </w:r>
       <w:r>
         <w:rPr>
@@ -257,7 +275,24 @@
           <w:szCs w:val="26"/>
         </w:rPr>
         <w:tab/>
-        <w:t xml:space="preserve">Well pads </w:t>
+      </w:r>
+      <w:proofErr w:type="gramStart"/>
+      <w:r>
+        <w:rPr>
+          <w:rFonts w:ascii="Times New Roman" w:eastAsiaTheme="minorEastAsia" w:hAnsi="Times New Roman" w:cs="Times New Roman"/>
+          <w:sz w:val="26"/>
+          <w:szCs w:val="26"/>
+        </w:rPr>
+        <w:t>Well</w:t>
+      </w:r>
+      <w:proofErr w:type="gramEnd"/>
+      <w:r>
+        <w:rPr>
+          <w:rFonts w:ascii="Times New Roman" w:eastAsiaTheme="minorEastAsia" w:hAnsi="Times New Roman" w:cs="Times New Roman"/>
+          <w:sz w:val="26"/>
+          <w:szCs w:val="26"/>
+        </w:rPr>
+        <w:t xml:space="preserve"> pads </w:t>
       </w:r>
     </w:p>
     <w:p>
@@ -935,7 +970,27 @@
           <w:szCs w:val="26"/>
         </w:rPr>
         <w:tab/>
-        <w:t xml:space="preserve">Injection (i.e. disposal) capacities </w:t>
+        <w:t>Injection (</w:t>
+      </w:r>
+      <w:proofErr w:type="gramStart"/>
+      <w:r>
+        <w:rPr>
+          <w:rFonts w:ascii="Times New Roman" w:eastAsiaTheme="minorEastAsia" w:hAnsi="Times New Roman" w:cs="Times New Roman"/>
+          <w:strike/>
+          <w:sz w:val="26"/>
+          <w:szCs w:val="26"/>
+        </w:rPr>
+        <w:t>i.e.</w:t>
+      </w:r>
+      <w:proofErr w:type="gramEnd"/>
+      <w:r>
+        <w:rPr>
+          <w:rFonts w:ascii="Times New Roman" w:eastAsiaTheme="minorEastAsia" w:hAnsi="Times New Roman" w:cs="Times New Roman"/>
+          <w:strike/>
+          <w:sz w:val="26"/>
+          <w:szCs w:val="26"/>
+        </w:rPr>
+        <w:t xml:space="preserve"> disposal) capacities </w:t>
       </w:r>
     </w:p>
     <w:p>
@@ -2410,6 +2465,105 @@
         </w:rPr>
       </w:pPr>
       <m:oMath>
+        <m:d>
+          <m:dPr>
+            <m:ctrlPr>
+              <w:rPr>
+                <w:rFonts w:ascii="Cambria Math" w:hAnsi="Cambria Math" w:cs="Times New Roman"/>
+                <w:i/>
+                <w:sz w:val="26"/>
+                <w:szCs w:val="26"/>
+                <w:highlight w:val="yellow"/>
+              </w:rPr>
+            </m:ctrlPr>
+          </m:dPr>
+          <m:e>
+            <m:r>
+              <w:rPr>
+                <w:rFonts w:ascii="Cambria Math" w:hAnsi="Cambria Math" w:cs="Times New Roman"/>
+                <w:sz w:val="26"/>
+                <w:szCs w:val="26"/>
+                <w:highlight w:val="yellow"/>
+              </w:rPr>
+              <m:t>p,p</m:t>
+            </m:r>
+          </m:e>
+        </m:d>
+        <m:r>
+          <w:rPr>
+            <w:rFonts w:ascii="Cambria Math" w:hAnsi="Cambria Math" w:cs="Times New Roman"/>
+            <w:sz w:val="26"/>
+            <w:szCs w:val="26"/>
+            <w:highlight w:val="yellow"/>
+          </w:rPr>
+          <m:t>∈CCT</m:t>
+        </m:r>
+      </m:oMath>
+      <w:r>
+        <w:rPr>
+          <w:rFonts w:ascii="Times New Roman" w:eastAsiaTheme="minorEastAsia" w:hAnsi="Times New Roman" w:cs="Times New Roman"/>
+          <w:sz w:val="26"/>
+          <w:szCs w:val="26"/>
+          <w:highlight w:val="yellow"/>
+        </w:rPr>
+        <w:tab/>
+      </w:r>
+      <w:r>
+        <w:rPr>
+          <w:rFonts w:ascii="Times New Roman" w:eastAsiaTheme="minorEastAsia" w:hAnsi="Times New Roman" w:cs="Times New Roman"/>
+          <w:sz w:val="26"/>
+          <w:szCs w:val="26"/>
+          <w:highlight w:val="yellow"/>
+        </w:rPr>
+        <w:tab/>
+      </w:r>
+      <w:r>
+        <w:rPr>
+          <w:rFonts w:ascii="Times New Roman" w:eastAsiaTheme="minorEastAsia" w:hAnsi="Times New Roman" w:cs="Times New Roman"/>
+          <w:sz w:val="26"/>
+          <w:szCs w:val="26"/>
+          <w:highlight w:val="yellow"/>
+        </w:rPr>
+        <w:tab/>
+        <w:t>Completion-to-</w:t>
+      </w:r>
+      <w:r>
+        <w:rPr>
+          <w:rFonts w:ascii="Times New Roman" w:eastAsiaTheme="minorEastAsia" w:hAnsi="Times New Roman" w:cs="Times New Roman"/>
+          <w:sz w:val="26"/>
+          <w:szCs w:val="26"/>
+          <w:highlight w:val="yellow"/>
+        </w:rPr>
+        <w:t xml:space="preserve">completion </w:t>
+      </w:r>
+      <w:r>
+        <w:rPr>
+          <w:rFonts w:ascii="Times New Roman" w:eastAsiaTheme="minorEastAsia" w:hAnsi="Times New Roman" w:cs="Times New Roman"/>
+          <w:sz w:val="26"/>
+          <w:szCs w:val="26"/>
+          <w:highlight w:val="yellow"/>
+        </w:rPr>
+        <w:t>trucking arcs</w:t>
+      </w:r>
+      <w:r>
+        <w:rPr>
+          <w:rFonts w:ascii="Times New Roman" w:eastAsiaTheme="minorEastAsia" w:hAnsi="Times New Roman" w:cs="Times New Roman"/>
+          <w:sz w:val="26"/>
+          <w:szCs w:val="26"/>
+          <w:highlight w:val="yellow"/>
+        </w:rPr>
+        <w:t xml:space="preserve"> (flowback reuse)</w:t>
+      </w:r>
+    </w:p>
+    <w:p>
+      <w:pPr>
+        <w:rPr>
+          <w:rFonts w:ascii="Times New Roman" w:eastAsiaTheme="minorEastAsia" w:hAnsi="Times New Roman" w:cs="Times New Roman"/>
+          <w:sz w:val="26"/>
+          <w:szCs w:val="26"/>
+        </w:rPr>
+      </w:pPr>
+      <m:oMath>
         <m:r>
           <w:rPr>
             <w:rFonts w:ascii="Cambria Math" w:hAnsi="Cambria Math" w:cs="Times New Roman"/>
@@ -2576,7 +2730,6 @@
           <w:sz w:val="26"/>
           <w:szCs w:val="26"/>
         </w:rPr>
-        <w:lastRenderedPageBreak/>
         <w:t>Continuous Variables</w:t>
       </w:r>
     </w:p>
@@ -2648,8 +2801,18 @@
           <w:sz w:val="26"/>
           <w:szCs w:val="26"/>
         </w:rPr>
-        <w:t>one location to another location</w:t>
-      </w:r>
+        <w:t xml:space="preserve">one location to another </w:t>
+      </w:r>
+      <w:proofErr w:type="gramStart"/>
+      <w:r>
+        <w:rPr>
+          <w:rFonts w:ascii="Times New Roman" w:eastAsiaTheme="minorEastAsia" w:hAnsi="Times New Roman" w:cs="Times New Roman"/>
+          <w:sz w:val="26"/>
+          <w:szCs w:val="26"/>
+        </w:rPr>
+        <w:t>location</w:t>
+      </w:r>
+      <w:proofErr w:type="gramEnd"/>
     </w:p>
     <w:p>
       <w:pPr>
@@ -2735,8 +2898,18 @@
           <w:sz w:val="26"/>
           <w:szCs w:val="26"/>
         </w:rPr>
-        <w:t>to another location</w:t>
-      </w:r>
+        <w:t xml:space="preserve">to another </w:t>
+      </w:r>
+      <w:proofErr w:type="gramStart"/>
+      <w:r>
+        <w:rPr>
+          <w:rFonts w:ascii="Times New Roman" w:eastAsiaTheme="minorEastAsia" w:hAnsi="Times New Roman" w:cs="Times New Roman"/>
+          <w:sz w:val="26"/>
+          <w:szCs w:val="26"/>
+        </w:rPr>
+        <w:t>location</w:t>
+      </w:r>
+      <w:proofErr w:type="gramEnd"/>
     </w:p>
     <w:p>
       <w:pPr>
@@ -2798,8 +2971,18 @@
           <w:szCs w:val="26"/>
         </w:rPr>
         <w:tab/>
-        <w:t>Fresh water sourced from source to completion pad</w:t>
-      </w:r>
+        <w:t xml:space="preserve">Fresh water sourced from source to completion </w:t>
+      </w:r>
+      <w:proofErr w:type="gramStart"/>
+      <w:r>
+        <w:rPr>
+          <w:rFonts w:ascii="Times New Roman" w:eastAsiaTheme="minorEastAsia" w:hAnsi="Times New Roman" w:cs="Times New Roman"/>
+          <w:sz w:val="26"/>
+          <w:szCs w:val="26"/>
+        </w:rPr>
+        <w:t>pad</w:t>
+      </w:r>
+      <w:proofErr w:type="gramEnd"/>
     </w:p>
     <w:p>
       <w:pPr>
@@ -2944,8 +3127,18 @@
           <w:szCs w:val="26"/>
         </w:rPr>
         <w:tab/>
-        <w:t>Cost of piping produced water from one location to another location</w:t>
-      </w:r>
+        <w:t xml:space="preserve">Cost of piping produced water from one location to another </w:t>
+      </w:r>
+      <w:proofErr w:type="gramStart"/>
+      <w:r>
+        <w:rPr>
+          <w:rFonts w:ascii="Times New Roman" w:eastAsiaTheme="minorEastAsia" w:hAnsi="Times New Roman" w:cs="Times New Roman"/>
+          <w:sz w:val="26"/>
+          <w:szCs w:val="26"/>
+        </w:rPr>
+        <w:t>location</w:t>
+      </w:r>
+      <w:proofErr w:type="gramEnd"/>
     </w:p>
     <w:p>
       <w:pPr>
@@ -3070,25 +3263,7 @@
           <w:szCs w:val="26"/>
         </w:rPr>
         <w:tab/>
-        <w:t>Cost of sourcing fresh w</w:t>
-      </w:r>
-      <w:proofErr w:type="spellStart"/>
-      <w:r>
-        <w:rPr>
-          <w:rFonts w:ascii="Times New Roman" w:eastAsiaTheme="minorEastAsia" w:hAnsi="Times New Roman" w:cs="Times New Roman"/>
-          <w:sz w:val="26"/>
-          <w:szCs w:val="26"/>
-        </w:rPr>
-        <w:t>ater</w:t>
-      </w:r>
-      <w:proofErr w:type="spellEnd"/>
-      <w:r>
-        <w:rPr>
-          <w:rFonts w:ascii="Times New Roman" w:eastAsiaTheme="minorEastAsia" w:hAnsi="Times New Roman" w:cs="Times New Roman"/>
-          <w:sz w:val="26"/>
-          <w:szCs w:val="26"/>
-        </w:rPr>
-        <w:t xml:space="preserve"> from source to completion pad</w:t>
+        <w:t>Cost of sourcing fresh water from source to completion pad</w:t>
       </w:r>
     </w:p>
     <w:p>
@@ -3151,8 +3326,18 @@
           <w:szCs w:val="26"/>
         </w:rPr>
         <w:tab/>
-        <w:t>Cost of injecting produced water at disposal site</w:t>
-      </w:r>
+        <w:t xml:space="preserve">Cost of injecting produced water at disposal </w:t>
+      </w:r>
+      <w:proofErr w:type="gramStart"/>
+      <w:r>
+        <w:rPr>
+          <w:rFonts w:ascii="Times New Roman" w:eastAsiaTheme="minorEastAsia" w:hAnsi="Times New Roman" w:cs="Times New Roman"/>
+          <w:sz w:val="26"/>
+          <w:szCs w:val="26"/>
+        </w:rPr>
+        <w:t>site</w:t>
+      </w:r>
+      <w:proofErr w:type="gramEnd"/>
     </w:p>
     <w:p>
       <w:pPr>
@@ -3214,8 +3399,18 @@
           <w:szCs w:val="26"/>
         </w:rPr>
         <w:tab/>
-        <w:t>Cost of treating produced water at treatment site</w:t>
-      </w:r>
+        <w:t xml:space="preserve">Cost of treating produced water at treatment </w:t>
+      </w:r>
+      <w:proofErr w:type="gramStart"/>
+      <w:r>
+        <w:rPr>
+          <w:rFonts w:ascii="Times New Roman" w:eastAsiaTheme="minorEastAsia" w:hAnsi="Times New Roman" w:cs="Times New Roman"/>
+          <w:sz w:val="26"/>
+          <w:szCs w:val="26"/>
+        </w:rPr>
+        <w:t>site</w:t>
+      </w:r>
+      <w:proofErr w:type="gramEnd"/>
     </w:p>
     <w:p>
       <w:pPr>
@@ -3277,8 +3472,18 @@
           <w:szCs w:val="26"/>
         </w:rPr>
         <w:tab/>
-        <w:t>Cost of reusing produced water at completions site</w:t>
-      </w:r>
+        <w:t xml:space="preserve">Cost of reusing produced water at completions </w:t>
+      </w:r>
+      <w:proofErr w:type="gramStart"/>
+      <w:r>
+        <w:rPr>
+          <w:rFonts w:ascii="Times New Roman" w:eastAsiaTheme="minorEastAsia" w:hAnsi="Times New Roman" w:cs="Times New Roman"/>
+          <w:sz w:val="26"/>
+          <w:szCs w:val="26"/>
+        </w:rPr>
+        <w:t>site</w:t>
+      </w:r>
+      <w:proofErr w:type="gramEnd"/>
       <w:r>
         <w:rPr>
           <w:rFonts w:ascii="Times New Roman" w:eastAsiaTheme="minorEastAsia" w:hAnsi="Times New Roman" w:cs="Times New Roman"/>
@@ -3467,8 +3672,18 @@
           <w:sz w:val="26"/>
           <w:szCs w:val="26"/>
         </w:rPr>
-        <w:t xml:space="preserve"> storage site</w:t>
-      </w:r>
+        <w:t xml:space="preserve"> storage </w:t>
+      </w:r>
+      <w:proofErr w:type="gramStart"/>
+      <w:r>
+        <w:rPr>
+          <w:rFonts w:ascii="Times New Roman" w:eastAsiaTheme="minorEastAsia" w:hAnsi="Times New Roman" w:cs="Times New Roman"/>
+          <w:sz w:val="26"/>
+          <w:szCs w:val="26"/>
+        </w:rPr>
+        <w:t>site</w:t>
+      </w:r>
+      <w:proofErr w:type="gramEnd"/>
     </w:p>
     <w:p>
       <w:pPr>
@@ -3573,8 +3788,18 @@
           <w:szCs w:val="26"/>
         </w:rPr>
         <w:tab/>
-        <w:t>Total cost of injecting produced water</w:t>
-      </w:r>
+        <w:t xml:space="preserve">Total cost of injecting produced </w:t>
+      </w:r>
+      <w:proofErr w:type="gramStart"/>
+      <w:r>
+        <w:rPr>
+          <w:rFonts w:ascii="Times New Roman" w:eastAsiaTheme="minorEastAsia" w:hAnsi="Times New Roman" w:cs="Times New Roman"/>
+          <w:sz w:val="26"/>
+          <w:szCs w:val="26"/>
+        </w:rPr>
+        <w:t>water</w:t>
+      </w:r>
+      <w:proofErr w:type="gramEnd"/>
     </w:p>
     <w:p>
       <w:pPr>
@@ -3626,8 +3851,18 @@
           <w:szCs w:val="26"/>
         </w:rPr>
         <w:tab/>
-        <w:t>Total cost of treating produced water</w:t>
-      </w:r>
+        <w:t xml:space="preserve">Total cost of treating produced </w:t>
+      </w:r>
+      <w:proofErr w:type="gramStart"/>
+      <w:r>
+        <w:rPr>
+          <w:rFonts w:ascii="Times New Roman" w:eastAsiaTheme="minorEastAsia" w:hAnsi="Times New Roman" w:cs="Times New Roman"/>
+          <w:sz w:val="26"/>
+          <w:szCs w:val="26"/>
+        </w:rPr>
+        <w:t>water</w:t>
+      </w:r>
+      <w:proofErr w:type="gramEnd"/>
     </w:p>
     <w:p>
       <w:pPr>
@@ -3679,8 +3914,18 @@
           <w:szCs w:val="26"/>
         </w:rPr>
         <w:tab/>
-        <w:t>Total cost of reusing produced water</w:t>
-      </w:r>
+        <w:t xml:space="preserve">Total cost of reusing produced </w:t>
+      </w:r>
+      <w:proofErr w:type="gramStart"/>
+      <w:r>
+        <w:rPr>
+          <w:rFonts w:ascii="Times New Roman" w:eastAsiaTheme="minorEastAsia" w:hAnsi="Times New Roman" w:cs="Times New Roman"/>
+          <w:sz w:val="26"/>
+          <w:szCs w:val="26"/>
+        </w:rPr>
+        <w:t>water</w:t>
+      </w:r>
+      <w:proofErr w:type="gramEnd"/>
     </w:p>
     <w:p>
       <w:pPr>
@@ -3732,26 +3977,18 @@
           <w:szCs w:val="26"/>
         </w:rPr>
         <w:tab/>
-        <w:t>Total cost of piping pr</w:t>
-      </w:r>
-      <w:proofErr w:type="spellStart"/>
-      <w:r>
-        <w:rPr>
-          <w:rFonts w:ascii="Times New Roman" w:eastAsiaTheme="minorEastAsia" w:hAnsi="Times New Roman" w:cs="Times New Roman"/>
-          <w:sz w:val="26"/>
-          <w:szCs w:val="26"/>
-        </w:rPr>
-        <w:t>oduced</w:t>
-      </w:r>
-      <w:proofErr w:type="spellEnd"/>
-      <w:r>
-        <w:rPr>
-          <w:rFonts w:ascii="Times New Roman" w:eastAsiaTheme="minorEastAsia" w:hAnsi="Times New Roman" w:cs="Times New Roman"/>
-          <w:sz w:val="26"/>
-          <w:szCs w:val="26"/>
-        </w:rPr>
-        <w:t xml:space="preserve"> water</w:t>
-      </w:r>
+        <w:t xml:space="preserve">Total cost of piping produced </w:t>
+      </w:r>
+      <w:proofErr w:type="gramStart"/>
+      <w:r>
+        <w:rPr>
+          <w:rFonts w:ascii="Times New Roman" w:eastAsiaTheme="minorEastAsia" w:hAnsi="Times New Roman" w:cs="Times New Roman"/>
+          <w:sz w:val="26"/>
+          <w:szCs w:val="26"/>
+        </w:rPr>
+        <w:t>water</w:t>
+      </w:r>
+      <w:proofErr w:type="gramEnd"/>
     </w:p>
     <w:p>
       <w:pPr>
@@ -3803,8 +4040,18 @@
           <w:szCs w:val="26"/>
         </w:rPr>
         <w:tab/>
-        <w:t>Total cost of storing produced water</w:t>
-      </w:r>
+        <w:t xml:space="preserve">Total cost of storing produced </w:t>
+      </w:r>
+      <w:proofErr w:type="gramStart"/>
+      <w:r>
+        <w:rPr>
+          <w:rFonts w:ascii="Times New Roman" w:eastAsiaTheme="minorEastAsia" w:hAnsi="Times New Roman" w:cs="Times New Roman"/>
+          <w:sz w:val="26"/>
+          <w:szCs w:val="26"/>
+        </w:rPr>
+        <w:t>water</w:t>
+      </w:r>
+      <w:proofErr w:type="gramEnd"/>
     </w:p>
     <w:p>
       <w:pPr>
@@ -3962,8 +4209,18 @@
           <w:szCs w:val="26"/>
         </w:rPr>
         <w:tab/>
-        <w:t>Total credit for withdrawing produced water</w:t>
-      </w:r>
+        <w:t xml:space="preserve">Total credit for withdrawing produced </w:t>
+      </w:r>
+      <w:proofErr w:type="gramStart"/>
+      <w:r>
+        <w:rPr>
+          <w:rFonts w:ascii="Times New Roman" w:eastAsiaTheme="minorEastAsia" w:hAnsi="Times New Roman" w:cs="Times New Roman"/>
+          <w:sz w:val="26"/>
+          <w:szCs w:val="26"/>
+        </w:rPr>
+        <w:t>water</w:t>
+      </w:r>
+      <w:proofErr w:type="gramEnd"/>
     </w:p>
     <w:p>
       <w:pPr>
@@ -4041,8 +4298,19 @@
           <w:szCs w:val="26"/>
         </w:rPr>
         <w:tab/>
-        <w:t>Disposal capacity in a given time period at disposal site</w:t>
-      </w:r>
+        <w:t xml:space="preserve">Disposal capacity in a given time period at disposal </w:t>
+      </w:r>
+      <w:proofErr w:type="gramStart"/>
+      <w:r>
+        <w:rPr>
+          <w:rFonts w:ascii="Times New Roman" w:eastAsiaTheme="minorEastAsia" w:hAnsi="Times New Roman" w:cs="Times New Roman"/>
+          <w:strike/>
+          <w:sz w:val="26"/>
+          <w:szCs w:val="26"/>
+        </w:rPr>
+        <w:t>site</w:t>
+      </w:r>
+      <w:proofErr w:type="gramEnd"/>
     </w:p>
     <w:p>
       <w:pPr>
@@ -4110,8 +4378,19 @@
           <w:szCs w:val="26"/>
         </w:rPr>
         <w:tab/>
-        <w:t>Storage capacity in a given time period at storage site</w:t>
-      </w:r>
+        <w:t xml:space="preserve">Storage capacity in a given time period at storage </w:t>
+      </w:r>
+      <w:proofErr w:type="gramStart"/>
+      <w:r>
+        <w:rPr>
+          <w:rFonts w:ascii="Times New Roman" w:eastAsiaTheme="minorEastAsia" w:hAnsi="Times New Roman" w:cs="Times New Roman"/>
+          <w:strike/>
+          <w:sz w:val="26"/>
+          <w:szCs w:val="26"/>
+        </w:rPr>
+        <w:t>site</w:t>
+      </w:r>
+      <w:proofErr w:type="gramEnd"/>
     </w:p>
     <w:p>
       <w:pPr>
@@ -4179,8 +4458,19 @@
           <w:szCs w:val="26"/>
         </w:rPr>
         <w:tab/>
-        <w:t>Flow capacity in a given time period between two locations</w:t>
-      </w:r>
+        <w:t xml:space="preserve">Flow capacity in a given time period between two </w:t>
+      </w:r>
+      <w:proofErr w:type="gramStart"/>
+      <w:r>
+        <w:rPr>
+          <w:rFonts w:ascii="Times New Roman" w:eastAsiaTheme="minorEastAsia" w:hAnsi="Times New Roman" w:cs="Times New Roman"/>
+          <w:strike/>
+          <w:sz w:val="26"/>
+          <w:szCs w:val="26"/>
+        </w:rPr>
+        <w:t>locations</w:t>
+      </w:r>
+      <w:proofErr w:type="gramEnd"/>
     </w:p>
     <w:p>
       <w:pPr>
@@ -4275,7 +4565,27 @@
           <w:szCs w:val="26"/>
         </w:rPr>
         <w:tab/>
-        <w:t xml:space="preserve">Capital cost of constructing or expanding disposal capacity </w:t>
+        <w:t xml:space="preserve">Capital cost of constructing or expanding disposal </w:t>
+      </w:r>
+      <w:proofErr w:type="gramStart"/>
+      <w:r>
+        <w:rPr>
+          <w:rFonts w:ascii="Times New Roman" w:eastAsiaTheme="minorEastAsia" w:hAnsi="Times New Roman" w:cs="Times New Roman"/>
+          <w:strike/>
+          <w:sz w:val="26"/>
+          <w:szCs w:val="26"/>
+        </w:rPr>
+        <w:t>capacity</w:t>
+      </w:r>
+      <w:proofErr w:type="gramEnd"/>
+      <w:r>
+        <w:rPr>
+          <w:rFonts w:ascii="Times New Roman" w:eastAsiaTheme="minorEastAsia" w:hAnsi="Times New Roman" w:cs="Times New Roman"/>
+          <w:strike/>
+          <w:sz w:val="26"/>
+          <w:szCs w:val="26"/>
+        </w:rPr>
+        <w:t xml:space="preserve"> </w:t>
       </w:r>
     </w:p>
     <w:p>
@@ -4361,7 +4671,27 @@
           <w:szCs w:val="26"/>
         </w:rPr>
         <w:tab/>
-        <w:t xml:space="preserve">Capital cost of constructing or expanding piping capacity </w:t>
+        <w:t xml:space="preserve">Capital cost of constructing or expanding piping </w:t>
+      </w:r>
+      <w:proofErr w:type="gramStart"/>
+      <w:r>
+        <w:rPr>
+          <w:rFonts w:ascii="Times New Roman" w:eastAsiaTheme="minorEastAsia" w:hAnsi="Times New Roman" w:cs="Times New Roman"/>
+          <w:strike/>
+          <w:sz w:val="26"/>
+          <w:szCs w:val="26"/>
+        </w:rPr>
+        <w:t>capacity</w:t>
+      </w:r>
+      <w:proofErr w:type="gramEnd"/>
+      <w:r>
+        <w:rPr>
+          <w:rFonts w:ascii="Times New Roman" w:eastAsiaTheme="minorEastAsia" w:hAnsi="Times New Roman" w:cs="Times New Roman"/>
+          <w:strike/>
+          <w:sz w:val="26"/>
+          <w:szCs w:val="26"/>
+        </w:rPr>
+        <w:t xml:space="preserve"> </w:t>
       </w:r>
     </w:p>
     <w:p>
@@ -4447,7 +4777,27 @@
           <w:szCs w:val="26"/>
         </w:rPr>
         <w:tab/>
-        <w:t xml:space="preserve">Capital cost of constructing or expanding storage capacity </w:t>
+        <w:t xml:space="preserve">Capital cost of constructing or expanding storage </w:t>
+      </w:r>
+      <w:proofErr w:type="gramStart"/>
+      <w:r>
+        <w:rPr>
+          <w:rFonts w:ascii="Times New Roman" w:eastAsiaTheme="minorEastAsia" w:hAnsi="Times New Roman" w:cs="Times New Roman"/>
+          <w:strike/>
+          <w:sz w:val="26"/>
+          <w:szCs w:val="26"/>
+        </w:rPr>
+        <w:t>capacity</w:t>
+      </w:r>
+      <w:proofErr w:type="gramEnd"/>
+      <w:r>
+        <w:rPr>
+          <w:rFonts w:ascii="Times New Roman" w:eastAsiaTheme="minorEastAsia" w:hAnsi="Times New Roman" w:cs="Times New Roman"/>
+          <w:strike/>
+          <w:sz w:val="26"/>
+          <w:szCs w:val="26"/>
+        </w:rPr>
+        <w:t xml:space="preserve"> </w:t>
       </w:r>
     </w:p>
     <w:p>
@@ -4527,8 +4877,18 @@
           <w:sz w:val="26"/>
           <w:szCs w:val="26"/>
         </w:rPr>
-        <w:t>Slack variable to meet the completions water demand</w:t>
-      </w:r>
+        <w:t xml:space="preserve">Slack variable to meet the completions water </w:t>
+      </w:r>
+      <w:proofErr w:type="gramStart"/>
+      <w:r>
+        <w:rPr>
+          <w:rFonts w:ascii="Times New Roman" w:eastAsiaTheme="minorEastAsia" w:hAnsi="Times New Roman" w:cs="Times New Roman"/>
+          <w:sz w:val="26"/>
+          <w:szCs w:val="26"/>
+        </w:rPr>
+        <w:t>demand</w:t>
+      </w:r>
+      <w:proofErr w:type="gramEnd"/>
     </w:p>
     <w:p>
       <w:pPr>
@@ -4590,7 +4950,25 @@
           <w:szCs w:val="26"/>
         </w:rPr>
         <w:tab/>
-        <w:t xml:space="preserve">Slack variable to process produced water production </w:t>
+        <w:t xml:space="preserve">Slack variable to process produced water </w:t>
+      </w:r>
+      <w:proofErr w:type="gramStart"/>
+      <w:r>
+        <w:rPr>
+          <w:rFonts w:ascii="Times New Roman" w:eastAsiaTheme="minorEastAsia" w:hAnsi="Times New Roman" w:cs="Times New Roman"/>
+          <w:sz w:val="26"/>
+          <w:szCs w:val="26"/>
+        </w:rPr>
+        <w:t>production</w:t>
+      </w:r>
+      <w:proofErr w:type="gramEnd"/>
+      <w:r>
+        <w:rPr>
+          <w:rFonts w:ascii="Times New Roman" w:eastAsiaTheme="minorEastAsia" w:hAnsi="Times New Roman" w:cs="Times New Roman"/>
+          <w:sz w:val="26"/>
+          <w:szCs w:val="26"/>
+        </w:rPr>
+        <w:t xml:space="preserve"> </w:t>
       </w:r>
     </w:p>
     <w:p>
@@ -4716,7 +5094,25 @@
           <w:szCs w:val="26"/>
         </w:rPr>
         <w:tab/>
-        <w:t xml:space="preserve">Slack variable to provide necessary pipeline capacity </w:t>
+        <w:t xml:space="preserve">Slack variable to provide necessary pipeline </w:t>
+      </w:r>
+      <w:proofErr w:type="gramStart"/>
+      <w:r>
+        <w:rPr>
+          <w:rFonts w:ascii="Times New Roman" w:eastAsiaTheme="minorEastAsia" w:hAnsi="Times New Roman" w:cs="Times New Roman"/>
+          <w:sz w:val="26"/>
+          <w:szCs w:val="26"/>
+        </w:rPr>
+        <w:t>capacity</w:t>
+      </w:r>
+      <w:proofErr w:type="gramEnd"/>
+      <w:r>
+        <w:rPr>
+          <w:rFonts w:ascii="Times New Roman" w:eastAsiaTheme="minorEastAsia" w:hAnsi="Times New Roman" w:cs="Times New Roman"/>
+          <w:sz w:val="26"/>
+          <w:szCs w:val="26"/>
+        </w:rPr>
+        <w:t xml:space="preserve"> </w:t>
       </w:r>
     </w:p>
     <w:p>
@@ -4779,7 +5175,25 @@
           <w:szCs w:val="26"/>
         </w:rPr>
         <w:tab/>
-        <w:t xml:space="preserve">Slack variable to provide necessary storage capacity </w:t>
+        <w:t xml:space="preserve">Slack variable to provide necessary storage </w:t>
+      </w:r>
+      <w:proofErr w:type="gramStart"/>
+      <w:r>
+        <w:rPr>
+          <w:rFonts w:ascii="Times New Roman" w:eastAsiaTheme="minorEastAsia" w:hAnsi="Times New Roman" w:cs="Times New Roman"/>
+          <w:sz w:val="26"/>
+          <w:szCs w:val="26"/>
+        </w:rPr>
+        <w:t>capacity</w:t>
+      </w:r>
+      <w:proofErr w:type="gramEnd"/>
+      <w:r>
+        <w:rPr>
+          <w:rFonts w:ascii="Times New Roman" w:eastAsiaTheme="minorEastAsia" w:hAnsi="Times New Roman" w:cs="Times New Roman"/>
+          <w:sz w:val="26"/>
+          <w:szCs w:val="26"/>
+        </w:rPr>
+        <w:t xml:space="preserve"> </w:t>
       </w:r>
     </w:p>
     <w:p>
@@ -4842,7 +5256,25 @@
           <w:szCs w:val="26"/>
         </w:rPr>
         <w:tab/>
-        <w:t xml:space="preserve">Slack variable to provide necessary disposal capacity </w:t>
+        <w:t xml:space="preserve">Slack variable to provide necessary disposal </w:t>
+      </w:r>
+      <w:proofErr w:type="gramStart"/>
+      <w:r>
+        <w:rPr>
+          <w:rFonts w:ascii="Times New Roman" w:eastAsiaTheme="minorEastAsia" w:hAnsi="Times New Roman" w:cs="Times New Roman"/>
+          <w:sz w:val="26"/>
+          <w:szCs w:val="26"/>
+        </w:rPr>
+        <w:t>capacity</w:t>
+      </w:r>
+      <w:proofErr w:type="gramEnd"/>
+      <w:r>
+        <w:rPr>
+          <w:rFonts w:ascii="Times New Roman" w:eastAsiaTheme="minorEastAsia" w:hAnsi="Times New Roman" w:cs="Times New Roman"/>
+          <w:sz w:val="26"/>
+          <w:szCs w:val="26"/>
+        </w:rPr>
+        <w:t xml:space="preserve"> </w:t>
       </w:r>
     </w:p>
     <w:p>
@@ -4905,7 +5337,25 @@
           <w:szCs w:val="26"/>
         </w:rPr>
         <w:tab/>
-        <w:t xml:space="preserve">Slack variable to provide necessary treatment capacity </w:t>
+        <w:t xml:space="preserve">Slack variable to provide necessary treatment </w:t>
+      </w:r>
+      <w:proofErr w:type="gramStart"/>
+      <w:r>
+        <w:rPr>
+          <w:rFonts w:ascii="Times New Roman" w:eastAsiaTheme="minorEastAsia" w:hAnsi="Times New Roman" w:cs="Times New Roman"/>
+          <w:sz w:val="26"/>
+          <w:szCs w:val="26"/>
+        </w:rPr>
+        <w:t>capacity</w:t>
+      </w:r>
+      <w:proofErr w:type="gramEnd"/>
+      <w:r>
+        <w:rPr>
+          <w:rFonts w:ascii="Times New Roman" w:eastAsiaTheme="minorEastAsia" w:hAnsi="Times New Roman" w:cs="Times New Roman"/>
+          <w:sz w:val="26"/>
+          <w:szCs w:val="26"/>
+        </w:rPr>
+        <w:t xml:space="preserve"> </w:t>
       </w:r>
     </w:p>
     <w:p>
@@ -4968,7 +5418,25 @@
           <w:szCs w:val="26"/>
         </w:rPr>
         <w:tab/>
-        <w:t xml:space="preserve">Slack variable to provide necessary reuse capacity </w:t>
+        <w:t xml:space="preserve">Slack variable to provide necessary reuse </w:t>
+      </w:r>
+      <w:proofErr w:type="gramStart"/>
+      <w:r>
+        <w:rPr>
+          <w:rFonts w:ascii="Times New Roman" w:eastAsiaTheme="minorEastAsia" w:hAnsi="Times New Roman" w:cs="Times New Roman"/>
+          <w:sz w:val="26"/>
+          <w:szCs w:val="26"/>
+        </w:rPr>
+        <w:t>capacity</w:t>
+      </w:r>
+      <w:proofErr w:type="gramEnd"/>
+      <w:r>
+        <w:rPr>
+          <w:rFonts w:ascii="Times New Roman" w:eastAsiaTheme="minorEastAsia" w:hAnsi="Times New Roman" w:cs="Times New Roman"/>
+          <w:sz w:val="26"/>
+          <w:szCs w:val="26"/>
+        </w:rPr>
+        <w:t xml:space="preserve"> </w:t>
       </w:r>
     </w:p>
     <w:p>
@@ -5066,8 +5534,19 @@
           <w:szCs w:val="26"/>
         </w:rPr>
         <w:tab/>
-        <w:t>New pipeline installed between one location and another location with specific diameter</w:t>
-      </w:r>
+        <w:t xml:space="preserve">New pipeline installed between one location and another location with specific </w:t>
+      </w:r>
+      <w:proofErr w:type="gramStart"/>
+      <w:r>
+        <w:rPr>
+          <w:rFonts w:ascii="Times New Roman" w:eastAsiaTheme="minorEastAsia" w:hAnsi="Times New Roman" w:cs="Times New Roman"/>
+          <w:strike/>
+          <w:sz w:val="26"/>
+          <w:szCs w:val="26"/>
+        </w:rPr>
+        <w:t>diameter</w:t>
+      </w:r>
+      <w:proofErr w:type="gramEnd"/>
     </w:p>
     <w:p>
       <w:pPr>
@@ -5171,8 +5650,19 @@
           <w:sz w:val="26"/>
           <w:szCs w:val="26"/>
         </w:rPr>
-        <w:t>at storage site with specific storage capacity</w:t>
-      </w:r>
+        <w:t xml:space="preserve">at storage site with specific storage </w:t>
+      </w:r>
+      <w:proofErr w:type="gramStart"/>
+      <w:r>
+        <w:rPr>
+          <w:rFonts w:ascii="Times New Roman" w:eastAsiaTheme="minorEastAsia" w:hAnsi="Times New Roman" w:cs="Times New Roman"/>
+          <w:strike/>
+          <w:sz w:val="26"/>
+          <w:szCs w:val="26"/>
+        </w:rPr>
+        <w:t>capacity</w:t>
+      </w:r>
+      <w:proofErr w:type="gramEnd"/>
     </w:p>
     <w:p>
       <w:pPr>
@@ -5258,8 +5748,19 @@
           <w:sz w:val="26"/>
           <w:szCs w:val="26"/>
         </w:rPr>
-        <w:t>installed at disposal site with specific injection capacity</w:t>
-      </w:r>
+        <w:t xml:space="preserve">installed at disposal site with specific injection </w:t>
+      </w:r>
+      <w:proofErr w:type="gramStart"/>
+      <w:r>
+        <w:rPr>
+          <w:rFonts w:ascii="Times New Roman" w:eastAsiaTheme="minorEastAsia" w:hAnsi="Times New Roman" w:cs="Times New Roman"/>
+          <w:strike/>
+          <w:sz w:val="26"/>
+          <w:szCs w:val="26"/>
+        </w:rPr>
+        <w:t>capacity</w:t>
+      </w:r>
+      <w:proofErr w:type="gramEnd"/>
     </w:p>
     <w:p>
       <w:pPr>
@@ -5648,8 +6149,18 @@
           <w:szCs w:val="26"/>
         </w:rPr>
         <w:tab/>
-        <w:t>Completions demand at a completions site in a time period</w:t>
-      </w:r>
+        <w:t xml:space="preserve">Completions demand at a completions site in a time </w:t>
+      </w:r>
+      <w:proofErr w:type="gramStart"/>
+      <w:r>
+        <w:rPr>
+          <w:rFonts w:ascii="Times New Roman" w:eastAsiaTheme="minorEastAsia" w:hAnsi="Times New Roman" w:cs="Times New Roman"/>
+          <w:sz w:val="26"/>
+          <w:szCs w:val="26"/>
+        </w:rPr>
+        <w:t>period</w:t>
+      </w:r>
+      <w:proofErr w:type="gramEnd"/>
     </w:p>
     <w:p>
       <w:pPr>
@@ -5711,7 +6222,25 @@
           <w:szCs w:val="26"/>
         </w:rPr>
         <w:tab/>
-        <w:t xml:space="preserve">Produced water supply forecast for a production pad </w:t>
+        <w:t xml:space="preserve">Produced water supply forecast for a production </w:t>
+      </w:r>
+      <w:proofErr w:type="gramStart"/>
+      <w:r>
+        <w:rPr>
+          <w:rFonts w:ascii="Times New Roman" w:eastAsiaTheme="minorEastAsia" w:hAnsi="Times New Roman" w:cs="Times New Roman"/>
+          <w:sz w:val="26"/>
+          <w:szCs w:val="26"/>
+        </w:rPr>
+        <w:t>pad</w:t>
+      </w:r>
+      <w:proofErr w:type="gramEnd"/>
+      <w:r>
+        <w:rPr>
+          <w:rFonts w:ascii="Times New Roman" w:eastAsiaTheme="minorEastAsia" w:hAnsi="Times New Roman" w:cs="Times New Roman"/>
+          <w:sz w:val="26"/>
+          <w:szCs w:val="26"/>
+        </w:rPr>
+        <w:t xml:space="preserve"> </w:t>
       </w:r>
     </w:p>
     <w:p>
@@ -6527,7 +7056,25 @@
           <w:sz w:val="26"/>
           <w:szCs w:val="26"/>
         </w:rPr>
-        <w:t xml:space="preserve">processing (e.g. clarification) capacity per pad </w:t>
+        <w:t>processing (</w:t>
+      </w:r>
+      <w:proofErr w:type="gramStart"/>
+      <w:r>
+        <w:rPr>
+          <w:rFonts w:ascii="Times New Roman" w:eastAsiaTheme="minorEastAsia" w:hAnsi="Times New Roman" w:cs="Times New Roman"/>
+          <w:sz w:val="26"/>
+          <w:szCs w:val="26"/>
+        </w:rPr>
+        <w:t>e.g.</w:t>
+      </w:r>
+      <w:proofErr w:type="gramEnd"/>
+      <w:r>
+        <w:rPr>
+          <w:rFonts w:ascii="Times New Roman" w:eastAsiaTheme="minorEastAsia" w:hAnsi="Times New Roman" w:cs="Times New Roman"/>
+          <w:sz w:val="26"/>
+          <w:szCs w:val="26"/>
+        </w:rPr>
+        <w:t xml:space="preserve"> clarification) capacity per pad </w:t>
       </w:r>
     </w:p>
     <w:p>
@@ -6613,7 +7160,25 @@
           <w:sz w:val="26"/>
           <w:szCs w:val="26"/>
         </w:rPr>
-        <w:t>processing (e.g. clarification) capacity at storage site</w:t>
+        <w:t>processing (</w:t>
+      </w:r>
+      <w:proofErr w:type="gramStart"/>
+      <w:r>
+        <w:rPr>
+          <w:rFonts w:ascii="Times New Roman" w:eastAsiaTheme="minorEastAsia" w:hAnsi="Times New Roman" w:cs="Times New Roman"/>
+          <w:sz w:val="26"/>
+          <w:szCs w:val="26"/>
+        </w:rPr>
+        <w:t>e.g.</w:t>
+      </w:r>
+      <w:proofErr w:type="gramEnd"/>
+      <w:r>
+        <w:rPr>
+          <w:rFonts w:ascii="Times New Roman" w:eastAsiaTheme="minorEastAsia" w:hAnsi="Times New Roman" w:cs="Times New Roman"/>
+          <w:sz w:val="26"/>
+          <w:szCs w:val="26"/>
+        </w:rPr>
+        <w:t xml:space="preserve"> clarification) capacity at storage site</w:t>
       </w:r>
     </w:p>
     <w:p>
@@ -8132,7 +8697,25 @@
           <w:szCs w:val="26"/>
         </w:rPr>
         <w:tab/>
-        <w:t xml:space="preserve">Reuse operational cost </w:t>
+        <w:t xml:space="preserve">Reuse operational </w:t>
+      </w:r>
+      <w:proofErr w:type="gramStart"/>
+      <w:r>
+        <w:rPr>
+          <w:rFonts w:ascii="Times New Roman" w:eastAsiaTheme="minorEastAsia" w:hAnsi="Times New Roman" w:cs="Times New Roman"/>
+          <w:sz w:val="26"/>
+          <w:szCs w:val="26"/>
+        </w:rPr>
+        <w:t>cost</w:t>
+      </w:r>
+      <w:proofErr w:type="gramEnd"/>
+      <w:r>
+        <w:rPr>
+          <w:rFonts w:ascii="Times New Roman" w:eastAsiaTheme="minorEastAsia" w:hAnsi="Times New Roman" w:cs="Times New Roman"/>
+          <w:sz w:val="26"/>
+          <w:szCs w:val="26"/>
+        </w:rPr>
+        <w:t xml:space="preserve"> </w:t>
       </w:r>
     </w:p>
     <w:p>
@@ -13279,7 +13862,27 @@
           <w:sz w:val="26"/>
           <w:szCs w:val="26"/>
         </w:rPr>
-        <w:t>Completions Pad Supply Balance (i.e. Flowback Balance)</w:t>
+        <w:t>Completions Pad Supply Balance (</w:t>
+      </w:r>
+      <w:proofErr w:type="gramStart"/>
+      <w:r>
+        <w:rPr>
+          <w:rFonts w:ascii="Times New Roman" w:eastAsiaTheme="minorEastAsia" w:hAnsi="Times New Roman" w:cs="Times New Roman"/>
+          <w:b/>
+          <w:sz w:val="26"/>
+          <w:szCs w:val="26"/>
+        </w:rPr>
+        <w:t>i.e.</w:t>
+      </w:r>
+      <w:proofErr w:type="gramEnd"/>
+      <w:r>
+        <w:rPr>
+          <w:rFonts w:ascii="Times New Roman" w:eastAsiaTheme="minorEastAsia" w:hAnsi="Times New Roman" w:cs="Times New Roman"/>
+          <w:b/>
+          <w:sz w:val="26"/>
+          <w:szCs w:val="26"/>
+        </w:rPr>
+        <w:t xml:space="preserve"> Flowback Balance)</w:t>
       </w:r>
     </w:p>
     <w:p>
@@ -15166,7 +15769,25 @@
           <w:sz w:val="26"/>
           <w:szCs w:val="26"/>
         </w:rPr>
-        <w:t xml:space="preserve">Note: Technically this constraint should only be enforced for truly reversible arcs (e.g. </w:t>
+        <w:t>Note: Technically this constraint should only be enforced for truly reversible arcs (</w:t>
+      </w:r>
+      <w:proofErr w:type="gramStart"/>
+      <w:r>
+        <w:rPr>
+          <w:rFonts w:ascii="Times New Roman" w:eastAsiaTheme="minorEastAsia" w:hAnsi="Times New Roman" w:cs="Times New Roman"/>
+          <w:sz w:val="26"/>
+          <w:szCs w:val="26"/>
+        </w:rPr>
+        <w:t>e.g.</w:t>
+      </w:r>
+      <w:proofErr w:type="gramEnd"/>
+      <w:r>
+        <w:rPr>
+          <w:rFonts w:ascii="Times New Roman" w:eastAsiaTheme="minorEastAsia" w:hAnsi="Times New Roman" w:cs="Times New Roman"/>
+          <w:sz w:val="26"/>
+          <w:szCs w:val="26"/>
+        </w:rPr>
+        <w:t xml:space="preserve"> </w:t>
       </w:r>
       <w:r>
         <w:rPr>
@@ -17492,25 +18113,7 @@
           <w:sz w:val="26"/>
           <w:szCs w:val="26"/>
         </w:rPr>
-        <w:t xml:space="preserve"> is H</w:t>
-      </w:r>
-      <w:proofErr w:type="spellStart"/>
-      <w:r>
-        <w:rPr>
-          <w:rFonts w:ascii="Times New Roman" w:eastAsiaTheme="minorEastAsia" w:hAnsi="Times New Roman" w:cs="Times New Roman"/>
-          <w:sz w:val="26"/>
-          <w:szCs w:val="26"/>
-        </w:rPr>
-        <w:t>azen</w:t>
-      </w:r>
-      <w:proofErr w:type="spellEnd"/>
-      <w:r>
-        <w:rPr>
-          <w:rFonts w:ascii="Times New Roman" w:eastAsiaTheme="minorEastAsia" w:hAnsi="Times New Roman" w:cs="Times New Roman"/>
-          <w:sz w:val="26"/>
-          <w:szCs w:val="26"/>
-        </w:rPr>
-        <w:t xml:space="preserve">-Williams constant and </w:t>
+        <w:t xml:space="preserve"> is Hazen-Williams constant and </w:t>
       </w:r>
       <m:oMath>
         <m:r>
@@ -17528,7 +18131,25 @@
           <w:sz w:val="26"/>
           <w:szCs w:val="26"/>
         </w:rPr>
-        <w:t>is Hazen-Williams exponent as per Cafaro &amp; Grossmann (2020)</w:t>
+        <w:t>is Hazen-</w:t>
+      </w:r>
+      <w:proofErr w:type="gramStart"/>
+      <w:r>
+        <w:rPr>
+          <w:rFonts w:ascii="Times New Roman" w:eastAsiaTheme="minorEastAsia" w:hAnsi="Times New Roman" w:cs="Times New Roman"/>
+          <w:sz w:val="26"/>
+          <w:szCs w:val="26"/>
+        </w:rPr>
+        <w:t>Williams</w:t>
+      </w:r>
+      <w:proofErr w:type="gramEnd"/>
+      <w:r>
+        <w:rPr>
+          <w:rFonts w:ascii="Times New Roman" w:eastAsiaTheme="minorEastAsia" w:hAnsi="Times New Roman" w:cs="Times New Roman"/>
+          <w:sz w:val="26"/>
+          <w:szCs w:val="26"/>
+        </w:rPr>
+        <w:t xml:space="preserve"> exponent as per Cafaro &amp; Grossmann (2020)</w:t>
       </w:r>
       <w:r>
         <w:rPr>
@@ -28282,7 +28903,25 @@
           <w:sz w:val="26"/>
           <w:szCs w:val="26"/>
         </w:rPr>
-        <w:t xml:space="preserve">At this time the framework is primarily geared towards the design and operation of a </w:t>
+        <w:t xml:space="preserve">At this </w:t>
+      </w:r>
+      <w:proofErr w:type="gramStart"/>
+      <w:r>
+        <w:rPr>
+          <w:rFonts w:ascii="Times New Roman" w:eastAsiaTheme="minorEastAsia" w:hAnsi="Times New Roman" w:cs="Times New Roman"/>
+          <w:sz w:val="26"/>
+          <w:szCs w:val="26"/>
+        </w:rPr>
+        <w:t>time</w:t>
+      </w:r>
+      <w:proofErr w:type="gramEnd"/>
+      <w:r>
+        <w:rPr>
+          <w:rFonts w:ascii="Times New Roman" w:eastAsiaTheme="minorEastAsia" w:hAnsi="Times New Roman" w:cs="Times New Roman"/>
+          <w:sz w:val="26"/>
+          <w:szCs w:val="26"/>
+        </w:rPr>
+        <w:t xml:space="preserve"> the framework is primarily geared towards the design and operation of a </w:t>
       </w:r>
       <w:r>
         <w:rPr>
@@ -28539,7 +29178,27 @@
           <w:sz w:val="26"/>
           <w:szCs w:val="26"/>
         </w:rPr>
-        <w:t>Introduce slack variables where necessary or useful (especially: offloading/processing capacity constraints)</w:t>
+        <w:t>Introduce slack variables where necessary or useful (</w:t>
+      </w:r>
+      <w:proofErr w:type="gramStart"/>
+      <w:r>
+        <w:rPr>
+          <w:rFonts w:ascii="Times New Roman" w:eastAsiaTheme="minorEastAsia" w:hAnsi="Times New Roman" w:cs="Times New Roman"/>
+          <w:strike/>
+          <w:sz w:val="26"/>
+          <w:szCs w:val="26"/>
+        </w:rPr>
+        <w:t>especially:</w:t>
+      </w:r>
+      <w:proofErr w:type="gramEnd"/>
+      <w:r>
+        <w:rPr>
+          <w:rFonts w:ascii="Times New Roman" w:eastAsiaTheme="minorEastAsia" w:hAnsi="Times New Roman" w:cs="Times New Roman"/>
+          <w:strike/>
+          <w:sz w:val="26"/>
+          <w:szCs w:val="26"/>
+        </w:rPr>
+        <w:t xml:space="preserve"> offloading/processing capacity constraints)</w:t>
       </w:r>
       <w:r>
         <w:rPr>
@@ -28563,7 +29222,7 @@
 </file>
 
 <file path=word/endnotes.xml><?xml version="1.0" encoding="utf-8"?>
-<w:endnotes xmlns:wpc="http://schemas.microsoft.com/office/word/2010/wordprocessingCanvas" xmlns:cx="http://schemas.microsoft.com/office/drawing/2014/chartex" xmlns:cx1="http://schemas.microsoft.com/office/drawing/2015/9/8/chartex" xmlns:cx2="http://schemas.microsoft.com/office/drawing/2015/10/21/chartex" xmlns:cx3="http://schemas.microsoft.com/office/drawing/2016/5/9/chartex" xmlns:cx4="http://schemas.microsoft.com/office/drawing/2016/5/10/chartex" xmlns:cx5="http://schemas.microsoft.com/office/drawing/2016/5/11/chartex" xmlns:cx6="http://schemas.microsoft.com/office/drawing/2016/5/12/chartex" xmlns:cx7="http://schemas.microsoft.com/office/drawing/2016/5/13/chartex" xmlns:cx8="http://schemas.microsoft.com/office/drawing/2016/5/14/chartex" xmlns:mc="http://schemas.openxmlformats.org/markup-compatibility/2006" xmlns:aink="http://schemas.microsoft.com/office/drawing/2016/ink" xmlns:am3d="http://schemas.microsoft.com/office/drawing/2017/model3d" xmlns:o="urn:schemas-microsoft-com:office:office" xmlns:r="http://schemas.openxmlformats.org/officeDocument/2006/relationships" xmlns:m="http://schemas.openxmlformats.org/officeDocument/2006/math" xmlns:v="urn:schemas-microsoft-com:vml" xmlns:wp14="http://schemas.microsoft.com/office/word/2010/wordprocessingDrawing" xmlns:wp="http://schemas.openxmlformats.org/drawingml/2006/wordprocessingDrawing" xmlns:w10="urn:schemas-microsoft-com:office:word" xmlns:w="http://schemas.openxmlformats.org/wordprocessingml/2006/main" xmlns:w14="http://schemas.microsoft.com/office/word/2010/wordml" xmlns:w15="http://schemas.microsoft.com/office/word/2012/wordml" xmlns:w16cex="http://schemas.microsoft.com/office/word/2018/wordml/cex" xmlns:w16cid="http://schemas.microsoft.com/office/word/2016/wordml/cid" xmlns:w16="http://schemas.microsoft.com/office/word/2018/wordml" xmlns:w16se="http://schemas.microsoft.com/office/word/2015/wordml/symex" xmlns:wpg="http://schemas.microsoft.com/office/word/2010/wordprocessingGroup" xmlns:wpi="http://schemas.microsoft.com/office/word/2010/wordprocessingInk" xmlns:wne="http://schemas.microsoft.com/office/word/2006/wordml" xmlns:wps="http://schemas.microsoft.com/office/word/2010/wordprocessingShape" mc:Ignorable="w14 w15 w16se w16cid w16 w16cex wp14">
+<w:endnotes xmlns:wpc="http://schemas.microsoft.com/office/word/2010/wordprocessingCanvas" xmlns:cx="http://schemas.microsoft.com/office/drawing/2014/chartex" xmlns:cx1="http://schemas.microsoft.com/office/drawing/2015/9/8/chartex" xmlns:cx2="http://schemas.microsoft.com/office/drawing/2015/10/21/chartex" xmlns:cx3="http://schemas.microsoft.com/office/drawing/2016/5/9/chartex" xmlns:cx4="http://schemas.microsoft.com/office/drawing/2016/5/10/chartex" xmlns:cx5="http://schemas.microsoft.com/office/drawing/2016/5/11/chartex" xmlns:cx6="http://schemas.microsoft.com/office/drawing/2016/5/12/chartex" xmlns:cx7="http://schemas.microsoft.com/office/drawing/2016/5/13/chartex" xmlns:cx8="http://schemas.microsoft.com/office/drawing/2016/5/14/chartex" xmlns:mc="http://schemas.openxmlformats.org/markup-compatibility/2006" xmlns:aink="http://schemas.microsoft.com/office/drawing/2016/ink" xmlns:am3d="http://schemas.microsoft.com/office/drawing/2017/model3d" xmlns:o="urn:schemas-microsoft-com:office:office" xmlns:r="http://schemas.openxmlformats.org/officeDocument/2006/relationships" xmlns:m="http://schemas.openxmlformats.org/officeDocument/2006/math" xmlns:v="urn:schemas-microsoft-com:vml" xmlns:wp14="http://schemas.microsoft.com/office/word/2010/wordprocessingDrawing" xmlns:wp="http://schemas.openxmlformats.org/drawingml/2006/wordprocessingDrawing" xmlns:w10="urn:schemas-microsoft-com:office:word" xmlns:w="http://schemas.openxmlformats.org/wordprocessingml/2006/main" xmlns:w14="http://schemas.microsoft.com/office/word/2010/wordml" xmlns:w15="http://schemas.microsoft.com/office/word/2012/wordml" xmlns:w16cex="http://schemas.microsoft.com/office/word/2018/wordml/cex" xmlns:w16cid="http://schemas.microsoft.com/office/word/2016/wordml/cid" xmlns:w16="http://schemas.microsoft.com/office/word/2018/wordml" xmlns:w16sdtdh="http://schemas.microsoft.com/office/word/2020/wordml/sdtdatahash" xmlns:w16se="http://schemas.microsoft.com/office/word/2015/wordml/symex" xmlns:wpg="http://schemas.microsoft.com/office/word/2010/wordprocessingGroup" xmlns:wpi="http://schemas.microsoft.com/office/word/2010/wordprocessingInk" xmlns:wne="http://schemas.microsoft.com/office/word/2006/wordml" xmlns:wps="http://schemas.microsoft.com/office/word/2010/wordprocessingShape" mc:Ignorable="w14 w15 w16se w16cid w16 w16cex w16sdtdh wp14">
   <w:endnote w:type="separator" w:id="-1">
     <w:p>
       <w:pPr>
@@ -28588,7 +29247,7 @@
 </file>
 
 <file path=word/footer1.xml><?xml version="1.0" encoding="utf-8"?>
-<w:ftr xmlns:wpc="http://schemas.microsoft.com/office/word/2010/wordprocessingCanvas" xmlns:cx="http://schemas.microsoft.com/office/drawing/2014/chartex" xmlns:cx1="http://schemas.microsoft.com/office/drawing/2015/9/8/chartex" xmlns:cx2="http://schemas.microsoft.com/office/drawing/2015/10/21/chartex" xmlns:cx3="http://schemas.microsoft.com/office/drawing/2016/5/9/chartex" xmlns:cx4="http://schemas.microsoft.com/office/drawing/2016/5/10/chartex" xmlns:cx5="http://schemas.microsoft.com/office/drawing/2016/5/11/chartex" xmlns:cx6="http://schemas.microsoft.com/office/drawing/2016/5/12/chartex" xmlns:cx7="http://schemas.microsoft.com/office/drawing/2016/5/13/chartex" xmlns:cx8="http://schemas.microsoft.com/office/drawing/2016/5/14/chartex" xmlns:mc="http://schemas.openxmlformats.org/markup-compatibility/2006" xmlns:aink="http://schemas.microsoft.com/office/drawing/2016/ink" xmlns:am3d="http://schemas.microsoft.com/office/drawing/2017/model3d" xmlns:o="urn:schemas-microsoft-com:office:office" xmlns:r="http://schemas.openxmlformats.org/officeDocument/2006/relationships" xmlns:m="http://schemas.openxmlformats.org/officeDocument/2006/math" xmlns:v="urn:schemas-microsoft-com:vml" xmlns:wp14="http://schemas.microsoft.com/office/word/2010/wordprocessingDrawing" xmlns:wp="http://schemas.openxmlformats.org/drawingml/2006/wordprocessingDrawing" xmlns:w10="urn:schemas-microsoft-com:office:word" xmlns:w="http://schemas.openxmlformats.org/wordprocessingml/2006/main" xmlns:w14="http://schemas.microsoft.com/office/word/2010/wordml" xmlns:w15="http://schemas.microsoft.com/office/word/2012/wordml" xmlns:w16cex="http://schemas.microsoft.com/office/word/2018/wordml/cex" xmlns:w16cid="http://schemas.microsoft.com/office/word/2016/wordml/cid" xmlns:w16="http://schemas.microsoft.com/office/word/2018/wordml" xmlns:w16se="http://schemas.microsoft.com/office/word/2015/wordml/symex" xmlns:wpg="http://schemas.microsoft.com/office/word/2010/wordprocessingGroup" xmlns:wpi="http://schemas.microsoft.com/office/word/2010/wordprocessingInk" xmlns:wne="http://schemas.microsoft.com/office/word/2006/wordml" xmlns:wps="http://schemas.microsoft.com/office/word/2010/wordprocessingShape" mc:Ignorable="w14 w15 w16se w16cid w16 w16cex wp14">
+<w:ftr xmlns:wpc="http://schemas.microsoft.com/office/word/2010/wordprocessingCanvas" xmlns:cx="http://schemas.microsoft.com/office/drawing/2014/chartex" xmlns:cx1="http://schemas.microsoft.com/office/drawing/2015/9/8/chartex" xmlns:cx2="http://schemas.microsoft.com/office/drawing/2015/10/21/chartex" xmlns:cx3="http://schemas.microsoft.com/office/drawing/2016/5/9/chartex" xmlns:cx4="http://schemas.microsoft.com/office/drawing/2016/5/10/chartex" xmlns:cx5="http://schemas.microsoft.com/office/drawing/2016/5/11/chartex" xmlns:cx6="http://schemas.microsoft.com/office/drawing/2016/5/12/chartex" xmlns:cx7="http://schemas.microsoft.com/office/drawing/2016/5/13/chartex" xmlns:cx8="http://schemas.microsoft.com/office/drawing/2016/5/14/chartex" xmlns:mc="http://schemas.openxmlformats.org/markup-compatibility/2006" xmlns:aink="http://schemas.microsoft.com/office/drawing/2016/ink" xmlns:am3d="http://schemas.microsoft.com/office/drawing/2017/model3d" xmlns:o="urn:schemas-microsoft-com:office:office" xmlns:r="http://schemas.openxmlformats.org/officeDocument/2006/relationships" xmlns:m="http://schemas.openxmlformats.org/officeDocument/2006/math" xmlns:v="urn:schemas-microsoft-com:vml" xmlns:wp14="http://schemas.microsoft.com/office/word/2010/wordprocessingDrawing" xmlns:wp="http://schemas.openxmlformats.org/drawingml/2006/wordprocessingDrawing" xmlns:w10="urn:schemas-microsoft-com:office:word" xmlns:w="http://schemas.openxmlformats.org/wordprocessingml/2006/main" xmlns:w14="http://schemas.microsoft.com/office/word/2010/wordml" xmlns:w15="http://schemas.microsoft.com/office/word/2012/wordml" xmlns:w16cex="http://schemas.microsoft.com/office/word/2018/wordml/cex" xmlns:w16cid="http://schemas.microsoft.com/office/word/2016/wordml/cid" xmlns:w16="http://schemas.microsoft.com/office/word/2018/wordml" xmlns:w16sdtdh="http://schemas.microsoft.com/office/word/2020/wordml/sdtdatahash" xmlns:w16se="http://schemas.microsoft.com/office/word/2015/wordml/symex" xmlns:wpg="http://schemas.microsoft.com/office/word/2010/wordprocessingGroup" xmlns:wpi="http://schemas.microsoft.com/office/word/2010/wordprocessingInk" xmlns:wne="http://schemas.microsoft.com/office/word/2006/wordml" xmlns:wps="http://schemas.microsoft.com/office/word/2010/wordprocessingShape" mc:Ignorable="w14 w15 w16se w16cid w16 w16cex w16sdtdh wp14">
   <w:sdt>
     <w:sdtPr>
       <w:id w:val="-1355112318"/>
@@ -28670,7 +29329,7 @@
 </file>
 
 <file path=word/footnotes.xml><?xml version="1.0" encoding="utf-8"?>
-<w:footnotes xmlns:wpc="http://schemas.microsoft.com/office/word/2010/wordprocessingCanvas" xmlns:cx="http://schemas.microsoft.com/office/drawing/2014/chartex" xmlns:cx1="http://schemas.microsoft.com/office/drawing/2015/9/8/chartex" xmlns:cx2="http://schemas.microsoft.com/office/drawing/2015/10/21/chartex" xmlns:cx3="http://schemas.microsoft.com/office/drawing/2016/5/9/chartex" xmlns:cx4="http://schemas.microsoft.com/office/drawing/2016/5/10/chartex" xmlns:cx5="http://schemas.microsoft.com/office/drawing/2016/5/11/chartex" xmlns:cx6="http://schemas.microsoft.com/office/drawing/2016/5/12/chartex" xmlns:cx7="http://schemas.microsoft.com/office/drawing/2016/5/13/chartex" xmlns:cx8="http://schemas.microsoft.com/office/drawing/2016/5/14/chartex" xmlns:mc="http://schemas.openxmlformats.org/markup-compatibility/2006" xmlns:aink="http://schemas.microsoft.com/office/drawing/2016/ink" xmlns:am3d="http://schemas.microsoft.com/office/drawing/2017/model3d" xmlns:o="urn:schemas-microsoft-com:office:office" xmlns:r="http://schemas.openxmlformats.org/officeDocument/2006/relationships" xmlns:m="http://schemas.openxmlformats.org/officeDocument/2006/math" xmlns:v="urn:schemas-microsoft-com:vml" xmlns:wp14="http://schemas.microsoft.com/office/word/2010/wordprocessingDrawing" xmlns:wp="http://schemas.openxmlformats.org/drawingml/2006/wordprocessingDrawing" xmlns:w10="urn:schemas-microsoft-com:office:word" xmlns:w="http://schemas.openxmlformats.org/wordprocessingml/2006/main" xmlns:w14="http://schemas.microsoft.com/office/word/2010/wordml" xmlns:w15="http://schemas.microsoft.com/office/word/2012/wordml" xmlns:w16cex="http://schemas.microsoft.com/office/word/2018/wordml/cex" xmlns:w16cid="http://schemas.microsoft.com/office/word/2016/wordml/cid" xmlns:w16="http://schemas.microsoft.com/office/word/2018/wordml" xmlns:w16se="http://schemas.microsoft.com/office/word/2015/wordml/symex" xmlns:wpg="http://schemas.microsoft.com/office/word/2010/wordprocessingGroup" xmlns:wpi="http://schemas.microsoft.com/office/word/2010/wordprocessingInk" xmlns:wne="http://schemas.microsoft.com/office/word/2006/wordml" xmlns:wps="http://schemas.microsoft.com/office/word/2010/wordprocessingShape" mc:Ignorable="w14 w15 w16se w16cid w16 w16cex wp14">
+<w:footnotes xmlns:wpc="http://schemas.microsoft.com/office/word/2010/wordprocessingCanvas" xmlns:cx="http://schemas.microsoft.com/office/drawing/2014/chartex" xmlns:cx1="http://schemas.microsoft.com/office/drawing/2015/9/8/chartex" xmlns:cx2="http://schemas.microsoft.com/office/drawing/2015/10/21/chartex" xmlns:cx3="http://schemas.microsoft.com/office/drawing/2016/5/9/chartex" xmlns:cx4="http://schemas.microsoft.com/office/drawing/2016/5/10/chartex" xmlns:cx5="http://schemas.microsoft.com/office/drawing/2016/5/11/chartex" xmlns:cx6="http://schemas.microsoft.com/office/drawing/2016/5/12/chartex" xmlns:cx7="http://schemas.microsoft.com/office/drawing/2016/5/13/chartex" xmlns:cx8="http://schemas.microsoft.com/office/drawing/2016/5/14/chartex" xmlns:mc="http://schemas.openxmlformats.org/markup-compatibility/2006" xmlns:aink="http://schemas.microsoft.com/office/drawing/2016/ink" xmlns:am3d="http://schemas.microsoft.com/office/drawing/2017/model3d" xmlns:o="urn:schemas-microsoft-com:office:office" xmlns:r="http://schemas.openxmlformats.org/officeDocument/2006/relationships" xmlns:m="http://schemas.openxmlformats.org/officeDocument/2006/math" xmlns:v="urn:schemas-microsoft-com:vml" xmlns:wp14="http://schemas.microsoft.com/office/word/2010/wordprocessingDrawing" xmlns:wp="http://schemas.openxmlformats.org/drawingml/2006/wordprocessingDrawing" xmlns:w10="urn:schemas-microsoft-com:office:word" xmlns:w="http://schemas.openxmlformats.org/wordprocessingml/2006/main" xmlns:w14="http://schemas.microsoft.com/office/word/2010/wordml" xmlns:w15="http://schemas.microsoft.com/office/word/2012/wordml" xmlns:w16cex="http://schemas.microsoft.com/office/word/2018/wordml/cex" xmlns:w16cid="http://schemas.microsoft.com/office/word/2016/wordml/cid" xmlns:w16="http://schemas.microsoft.com/office/word/2018/wordml" xmlns:w16sdtdh="http://schemas.microsoft.com/office/word/2020/wordml/sdtdatahash" xmlns:w16se="http://schemas.microsoft.com/office/word/2015/wordml/symex" xmlns:wpg="http://schemas.microsoft.com/office/word/2010/wordprocessingGroup" xmlns:wpi="http://schemas.microsoft.com/office/word/2010/wordprocessingInk" xmlns:wne="http://schemas.microsoft.com/office/word/2006/wordml" xmlns:wps="http://schemas.microsoft.com/office/word/2010/wordprocessingShape" mc:Ignorable="w14 w15 w16se w16cid w16 w16cex w16sdtdh wp14">
   <w:footnote w:type="separator" w:id="-1">
     <w:p>
       <w:pPr>
@@ -28695,7 +29354,7 @@
 </file>
 
 <file path=word/numbering.xml><?xml version="1.0" encoding="utf-8"?>
-<w:numbering xmlns:wpc="http://schemas.microsoft.com/office/word/2010/wordprocessingCanvas" xmlns:cx="http://schemas.microsoft.com/office/drawing/2014/chartex" xmlns:cx1="http://schemas.microsoft.com/office/drawing/2015/9/8/chartex" xmlns:cx2="http://schemas.microsoft.com/office/drawing/2015/10/21/chartex" xmlns:cx3="http://schemas.microsoft.com/office/drawing/2016/5/9/chartex" xmlns:cx4="http://schemas.microsoft.com/office/drawing/2016/5/10/chartex" xmlns:cx5="http://schemas.microsoft.com/office/drawing/2016/5/11/chartex" xmlns:cx6="http://schemas.microsoft.com/office/drawing/2016/5/12/chartex" xmlns:cx7="http://schemas.microsoft.com/office/drawing/2016/5/13/chartex" xmlns:cx8="http://schemas.microsoft.com/office/drawing/2016/5/14/chartex" xmlns:mc="http://schemas.openxmlformats.org/markup-compatibility/2006" xmlns:aink="http://schemas.microsoft.com/office/drawing/2016/ink" xmlns:am3d="http://schemas.microsoft.com/office/drawing/2017/model3d" xmlns:o="urn:schemas-microsoft-com:office:office" xmlns:r="http://schemas.openxmlformats.org/officeDocument/2006/relationships" xmlns:m="http://schemas.openxmlformats.org/officeDocument/2006/math" xmlns:v="urn:schemas-microsoft-com:vml" xmlns:wp14="http://schemas.microsoft.com/office/word/2010/wordprocessingDrawing" xmlns:wp="http://schemas.openxmlformats.org/drawingml/2006/wordprocessingDrawing" xmlns:w10="urn:schemas-microsoft-com:office:word" xmlns:w="http://schemas.openxmlformats.org/wordprocessingml/2006/main" xmlns:w14="http://schemas.microsoft.com/office/word/2010/wordml" xmlns:w15="http://schemas.microsoft.com/office/word/2012/wordml" xmlns:w16cex="http://schemas.microsoft.com/office/word/2018/wordml/cex" xmlns:w16cid="http://schemas.microsoft.com/office/word/2016/wordml/cid" xmlns:w16="http://schemas.microsoft.com/office/word/2018/wordml" xmlns:w16se="http://schemas.microsoft.com/office/word/2015/wordml/symex" xmlns:wpg="http://schemas.microsoft.com/office/word/2010/wordprocessingGroup" xmlns:wpi="http://schemas.microsoft.com/office/word/2010/wordprocessingInk" xmlns:wne="http://schemas.microsoft.com/office/word/2006/wordml" xmlns:wps="http://schemas.microsoft.com/office/word/2010/wordprocessingShape" mc:Ignorable="w14 w15 w16se w16cid w16 w16cex wp14">
+<w:numbering xmlns:wpc="http://schemas.microsoft.com/office/word/2010/wordprocessingCanvas" xmlns:cx="http://schemas.microsoft.com/office/drawing/2014/chartex" xmlns:cx1="http://schemas.microsoft.com/office/drawing/2015/9/8/chartex" xmlns:cx2="http://schemas.microsoft.com/office/drawing/2015/10/21/chartex" xmlns:cx3="http://schemas.microsoft.com/office/drawing/2016/5/9/chartex" xmlns:cx4="http://schemas.microsoft.com/office/drawing/2016/5/10/chartex" xmlns:cx5="http://schemas.microsoft.com/office/drawing/2016/5/11/chartex" xmlns:cx6="http://schemas.microsoft.com/office/drawing/2016/5/12/chartex" xmlns:cx7="http://schemas.microsoft.com/office/drawing/2016/5/13/chartex" xmlns:cx8="http://schemas.microsoft.com/office/drawing/2016/5/14/chartex" xmlns:mc="http://schemas.openxmlformats.org/markup-compatibility/2006" xmlns:aink="http://schemas.microsoft.com/office/drawing/2016/ink" xmlns:am3d="http://schemas.microsoft.com/office/drawing/2017/model3d" xmlns:o="urn:schemas-microsoft-com:office:office" xmlns:r="http://schemas.openxmlformats.org/officeDocument/2006/relationships" xmlns:m="http://schemas.openxmlformats.org/officeDocument/2006/math" xmlns:v="urn:schemas-microsoft-com:vml" xmlns:wp14="http://schemas.microsoft.com/office/word/2010/wordprocessingDrawing" xmlns:wp="http://schemas.openxmlformats.org/drawingml/2006/wordprocessingDrawing" xmlns:w10="urn:schemas-microsoft-com:office:word" xmlns:w="http://schemas.openxmlformats.org/wordprocessingml/2006/main" xmlns:w14="http://schemas.microsoft.com/office/word/2010/wordml" xmlns:w15="http://schemas.microsoft.com/office/word/2012/wordml" xmlns:w16cex="http://schemas.microsoft.com/office/word/2018/wordml/cex" xmlns:w16cid="http://schemas.microsoft.com/office/word/2016/wordml/cid" xmlns:w16="http://schemas.microsoft.com/office/word/2018/wordml" xmlns:w16sdtdh="http://schemas.microsoft.com/office/word/2020/wordml/sdtdatahash" xmlns:w16se="http://schemas.microsoft.com/office/word/2015/wordml/symex" xmlns:wpg="http://schemas.microsoft.com/office/word/2010/wordprocessingGroup" xmlns:wpi="http://schemas.microsoft.com/office/word/2010/wordprocessingInk" xmlns:wne="http://schemas.microsoft.com/office/word/2006/wordml" xmlns:wps="http://schemas.microsoft.com/office/word/2010/wordprocessingShape" mc:Ignorable="w14 w15 w16se w16cid w16 w16cex w16sdtdh wp14">
   <w:abstractNum w:abstractNumId="0" w15:restartNumberingAfterBreak="0">
     <w:nsid w:val="2D4F6482"/>
     <w:multiLevelType w:val="hybridMultilevel"/>
@@ -29048,7 +29707,7 @@
 </file>
 
 <file path=word/styles.xml><?xml version="1.0" encoding="utf-8"?>
-<w:styles xmlns:mc="http://schemas.openxmlformats.org/markup-compatibility/2006" xmlns:r="http://schemas.openxmlformats.org/officeDocument/2006/relationships" xmlns:w="http://schemas.openxmlformats.org/wordprocessingml/2006/main" xmlns:w14="http://schemas.microsoft.com/office/word/2010/wordml" xmlns:w15="http://schemas.microsoft.com/office/word/2012/wordml" xmlns:w16cex="http://schemas.microsoft.com/office/word/2018/wordml/cex" xmlns:w16cid="http://schemas.microsoft.com/office/word/2016/wordml/cid" xmlns:w16="http://schemas.microsoft.com/office/word/2018/wordml" xmlns:w16se="http://schemas.microsoft.com/office/word/2015/wordml/symex" mc:Ignorable="w14 w15 w16se w16cid w16 w16cex">
+<w:styles xmlns:mc="http://schemas.openxmlformats.org/markup-compatibility/2006" xmlns:r="http://schemas.openxmlformats.org/officeDocument/2006/relationships" xmlns:w="http://schemas.openxmlformats.org/wordprocessingml/2006/main" xmlns:w14="http://schemas.microsoft.com/office/word/2010/wordml" xmlns:w15="http://schemas.microsoft.com/office/word/2012/wordml" xmlns:w16cex="http://schemas.microsoft.com/office/word/2018/wordml/cex" xmlns:w16cid="http://schemas.microsoft.com/office/word/2016/wordml/cid" xmlns:w16="http://schemas.microsoft.com/office/word/2018/wordml" xmlns:w16sdtdh="http://schemas.microsoft.com/office/word/2020/wordml/sdtdatahash" xmlns:w16se="http://schemas.microsoft.com/office/word/2015/wordml/symex" mc:Ignorable="w14 w15 w16se w16cid w16 w16cex w16sdtdh">
   <w:docDefaults>
     <w:rPrDefault>
       <w:rPr>

</xml_diff>